<commit_message>
User manual and pseudo code added
</commit_message>
<xml_diff>
--- a/CSE335 DIEM BFT USER MANUAL.docx
+++ b/CSE335 DIEM BFT USER MANUAL.docx
@@ -82,7 +82,6 @@
         <w:t>“</w:t>
       </w:r>
       <w:proofErr w:type="spellStart"/>
-      <w:proofErr w:type="gramStart"/>
       <w:r>
         <w:rPr>
           <w:b/>
@@ -93,7 +92,6 @@
         <w:t>main.da</w:t>
       </w:r>
       <w:proofErr w:type="spellEnd"/>
-      <w:proofErr w:type="gramEnd"/>
       <w:r>
         <w:rPr>
           <w:b/>
@@ -151,7 +149,6 @@
         <w:t>“</w:t>
       </w:r>
       <w:proofErr w:type="spellStart"/>
-      <w:proofErr w:type="gramStart"/>
       <w:r>
         <w:rPr>
           <w:b/>
@@ -162,7 +159,6 @@
         <w:t>main.da</w:t>
       </w:r>
       <w:proofErr w:type="spellEnd"/>
-      <w:proofErr w:type="gramEnd"/>
       <w:r>
         <w:rPr>
           <w:b/>
@@ -194,7 +190,6 @@
         <w:t xml:space="preserve">python -m da -H localhost </w:t>
       </w:r>
       <w:proofErr w:type="spellStart"/>
-      <w:proofErr w:type="gramStart"/>
       <w:r>
         <w:rPr>
           <w:b/>
@@ -203,7 +198,6 @@
         <w:t>main.da</w:t>
       </w:r>
       <w:proofErr w:type="spellEnd"/>
-      <w:proofErr w:type="gramEnd"/>
     </w:p>
     <w:p>
       <w:pPr>
@@ -212,8 +206,13 @@
         </w:tabs>
       </w:pPr>
       <w:r>
-        <w:t>The following commands can be used to run the specific test cases</w:t>
-      </w:r>
+        <w:t xml:space="preserve">We can also set the message buffer to handle message too big </w:t>
+      </w:r>
+      <w:proofErr w:type="spellStart"/>
+      <w:r>
+        <w:t>excpetions</w:t>
+      </w:r>
+      <w:proofErr w:type="spellEnd"/>
       <w:r>
         <w:t>:</w:t>
       </w:r>
@@ -226,582 +225,569 @@
         <w:rPr>
           <w:b/>
           <w:bCs/>
-          <w:u w:val="single"/>
-        </w:rPr>
-      </w:pPr>
-      <w:r>
-        <w:rPr>
-          <w:b/>
-          <w:bCs/>
-          <w:u w:val="single"/>
-        </w:rPr>
-        <w:t>C</w:t>
-      </w:r>
-      <w:r>
-        <w:rPr>
-          <w:b/>
-          <w:bCs/>
-          <w:u w:val="single"/>
-        </w:rPr>
-        <w:t>ONFIGURATION FILE</w:t>
-      </w:r>
-    </w:p>
-    <w:p>
-      <w:pPr>
-        <w:shd w:val="clear" w:color="auto" w:fill="1E1E1E"/>
-        <w:spacing w:after="0" w:line="285" w:lineRule="atLeast"/>
-        <w:rPr>
-          <w:rFonts w:ascii="Consolas" w:eastAsia="Times New Roman" w:hAnsi="Consolas" w:cs="Times New Roman"/>
-          <w:color w:val="D4D4D4"/>
-          <w:sz w:val="21"/>
-          <w:szCs w:val="21"/>
-        </w:rPr>
-      </w:pPr>
-      <w:r>
-        <w:rPr>
-          <w:rFonts w:ascii="Consolas" w:eastAsia="Times New Roman" w:hAnsi="Consolas" w:cs="Times New Roman"/>
-          <w:color w:val="D4D4D4"/>
-          <w:sz w:val="21"/>
-          <w:szCs w:val="21"/>
-        </w:rPr>
-        <w:t xml:space="preserve">configurations </w:t>
-      </w:r>
-      <w:proofErr w:type="gramStart"/>
-      <w:r>
-        <w:rPr>
-          <w:rFonts w:ascii="Consolas" w:eastAsia="Times New Roman" w:hAnsi="Consolas" w:cs="Times New Roman"/>
-          <w:color w:val="D4D4D4"/>
-          <w:sz w:val="21"/>
-          <w:szCs w:val="21"/>
-        </w:rPr>
-        <w:t>=  {</w:t>
-      </w:r>
-      <w:proofErr w:type="gramEnd"/>
-    </w:p>
-    <w:p>
-      <w:pPr>
-        <w:shd w:val="clear" w:color="auto" w:fill="1E1E1E"/>
-        <w:spacing w:after="0" w:line="285" w:lineRule="atLeast"/>
-        <w:rPr>
-          <w:rFonts w:ascii="Consolas" w:eastAsia="Times New Roman" w:hAnsi="Consolas" w:cs="Times New Roman"/>
-          <w:color w:val="D4D4D4"/>
-          <w:sz w:val="21"/>
-          <w:szCs w:val="21"/>
-        </w:rPr>
-      </w:pPr>
-      <w:r>
-        <w:rPr>
-          <w:rFonts w:ascii="Consolas" w:eastAsia="Times New Roman" w:hAnsi="Consolas" w:cs="Times New Roman"/>
-          <w:color w:val="D4D4D4"/>
-          <w:sz w:val="21"/>
-          <w:szCs w:val="21"/>
-        </w:rPr>
-        <w:t xml:space="preserve">  </w:t>
-      </w:r>
-      <w:r>
-        <w:rPr>
-          <w:rFonts w:ascii="Consolas" w:eastAsia="Times New Roman" w:hAnsi="Consolas" w:cs="Times New Roman"/>
-          <w:color w:val="CE9178"/>
-          <w:sz w:val="21"/>
-          <w:szCs w:val="21"/>
-        </w:rPr>
-        <w:t>"</w:t>
+        </w:rPr>
+      </w:pPr>
+      <w:r>
+        <w:rPr>
+          <w:b/>
+          <w:bCs/>
+        </w:rPr>
+        <w:t xml:space="preserve">python -m da --message-buffer-size 100000 -H localhost </w:t>
       </w:r>
       <w:proofErr w:type="spellStart"/>
-      <w:proofErr w:type="gramStart"/>
-      <w:r>
-        <w:rPr>
-          <w:rFonts w:ascii="Consolas" w:eastAsia="Times New Roman" w:hAnsi="Consolas" w:cs="Times New Roman"/>
-          <w:color w:val="CE9178"/>
-          <w:sz w:val="21"/>
-          <w:szCs w:val="21"/>
-        </w:rPr>
-        <w:t>window</w:t>
-      </w:r>
-      <w:proofErr w:type="gramEnd"/>
-      <w:r>
-        <w:rPr>
-          <w:rFonts w:ascii="Consolas" w:eastAsia="Times New Roman" w:hAnsi="Consolas" w:cs="Times New Roman"/>
-          <w:color w:val="CE9178"/>
-          <w:sz w:val="21"/>
-          <w:szCs w:val="21"/>
-        </w:rPr>
-        <w:t>_size</w:t>
+      <w:r>
+        <w:rPr>
+          <w:b/>
+          <w:bCs/>
+        </w:rPr>
+        <w:t>main.da</w:t>
       </w:r>
       <w:proofErr w:type="spellEnd"/>
-      <w:r>
-        <w:rPr>
-          <w:rFonts w:ascii="Consolas" w:eastAsia="Times New Roman" w:hAnsi="Consolas" w:cs="Times New Roman"/>
-          <w:color w:val="CE9178"/>
-          <w:sz w:val="21"/>
-          <w:szCs w:val="21"/>
-        </w:rPr>
-        <w:t>"</w:t>
-      </w:r>
-      <w:r>
-        <w:rPr>
-          <w:rFonts w:ascii="Consolas" w:eastAsia="Times New Roman" w:hAnsi="Consolas" w:cs="Times New Roman"/>
-          <w:color w:val="D4D4D4"/>
-          <w:sz w:val="21"/>
-          <w:szCs w:val="21"/>
-        </w:rPr>
-        <w:t xml:space="preserve">: </w:t>
-      </w:r>
-      <w:r>
-        <w:rPr>
-          <w:rFonts w:ascii="Consolas" w:eastAsia="Times New Roman" w:hAnsi="Consolas" w:cs="Times New Roman"/>
-          <w:color w:val="B5CEA8"/>
-          <w:sz w:val="21"/>
-          <w:szCs w:val="21"/>
-        </w:rPr>
-        <w:t>1</w:t>
-      </w:r>
-      <w:r>
-        <w:rPr>
-          <w:rFonts w:ascii="Consolas" w:eastAsia="Times New Roman" w:hAnsi="Consolas" w:cs="Times New Roman"/>
-          <w:color w:val="D4D4D4"/>
-          <w:sz w:val="21"/>
-          <w:szCs w:val="21"/>
-        </w:rPr>
-        <w:t>,</w:t>
-      </w:r>
-    </w:p>
-    <w:p>
-      <w:pPr>
-        <w:shd w:val="clear" w:color="auto" w:fill="1E1E1E"/>
-        <w:spacing w:after="0" w:line="285" w:lineRule="atLeast"/>
-        <w:rPr>
-          <w:rFonts w:ascii="Consolas" w:eastAsia="Times New Roman" w:hAnsi="Consolas" w:cs="Times New Roman"/>
-          <w:color w:val="D4D4D4"/>
-          <w:sz w:val="21"/>
-          <w:szCs w:val="21"/>
-        </w:rPr>
-      </w:pPr>
-      <w:r>
-        <w:rPr>
-          <w:rFonts w:ascii="Consolas" w:eastAsia="Times New Roman" w:hAnsi="Consolas" w:cs="Times New Roman"/>
-          <w:color w:val="D4D4D4"/>
-          <w:sz w:val="21"/>
-          <w:szCs w:val="21"/>
-        </w:rPr>
-        <w:t xml:space="preserve">  </w:t>
-      </w:r>
-      <w:r>
-        <w:rPr>
-          <w:rFonts w:ascii="Consolas" w:eastAsia="Times New Roman" w:hAnsi="Consolas" w:cs="Times New Roman"/>
-          <w:color w:val="CE9178"/>
-          <w:sz w:val="21"/>
-          <w:szCs w:val="21"/>
-        </w:rPr>
-        <w:t>"</w:t>
-      </w:r>
-      <w:proofErr w:type="spellStart"/>
-      <w:proofErr w:type="gramStart"/>
-      <w:r>
-        <w:rPr>
-          <w:rFonts w:ascii="Consolas" w:eastAsia="Times New Roman" w:hAnsi="Consolas" w:cs="Times New Roman"/>
-          <w:color w:val="CE9178"/>
-          <w:sz w:val="21"/>
-          <w:szCs w:val="21"/>
-        </w:rPr>
-        <w:t>exclude</w:t>
-      </w:r>
-      <w:proofErr w:type="gramEnd"/>
-      <w:r>
-        <w:rPr>
-          <w:rFonts w:ascii="Consolas" w:eastAsia="Times New Roman" w:hAnsi="Consolas" w:cs="Times New Roman"/>
-          <w:color w:val="CE9178"/>
-          <w:sz w:val="21"/>
-          <w:szCs w:val="21"/>
-        </w:rPr>
-        <w:t>_size</w:t>
-      </w:r>
-      <w:proofErr w:type="spellEnd"/>
-      <w:r>
-        <w:rPr>
-          <w:rFonts w:ascii="Consolas" w:eastAsia="Times New Roman" w:hAnsi="Consolas" w:cs="Times New Roman"/>
-          <w:color w:val="CE9178"/>
-          <w:sz w:val="21"/>
-          <w:szCs w:val="21"/>
-        </w:rPr>
-        <w:t>"</w:t>
-      </w:r>
-      <w:r>
-        <w:rPr>
-          <w:rFonts w:ascii="Consolas" w:eastAsia="Times New Roman" w:hAnsi="Consolas" w:cs="Times New Roman"/>
-          <w:color w:val="D4D4D4"/>
-          <w:sz w:val="21"/>
-          <w:szCs w:val="21"/>
-        </w:rPr>
-        <w:t xml:space="preserve">: </w:t>
-      </w:r>
-      <w:r>
-        <w:rPr>
-          <w:rFonts w:ascii="Consolas" w:eastAsia="Times New Roman" w:hAnsi="Consolas" w:cs="Times New Roman"/>
-          <w:color w:val="B5CEA8"/>
-          <w:sz w:val="21"/>
-          <w:szCs w:val="21"/>
-        </w:rPr>
-        <w:t>1</w:t>
-      </w:r>
-      <w:r>
-        <w:rPr>
-          <w:rFonts w:ascii="Consolas" w:eastAsia="Times New Roman" w:hAnsi="Consolas" w:cs="Times New Roman"/>
-          <w:color w:val="D4D4D4"/>
-          <w:sz w:val="21"/>
-          <w:szCs w:val="21"/>
-        </w:rPr>
-        <w:t>,</w:t>
-      </w:r>
-    </w:p>
-    <w:p>
-      <w:pPr>
-        <w:shd w:val="clear" w:color="auto" w:fill="1E1E1E"/>
-        <w:spacing w:after="0" w:line="285" w:lineRule="atLeast"/>
-        <w:rPr>
-          <w:rFonts w:ascii="Consolas" w:eastAsia="Times New Roman" w:hAnsi="Consolas" w:cs="Times New Roman"/>
-          <w:color w:val="D4D4D4"/>
-          <w:sz w:val="21"/>
-          <w:szCs w:val="21"/>
-        </w:rPr>
-      </w:pPr>
-      <w:r>
-        <w:rPr>
-          <w:rFonts w:ascii="Consolas" w:eastAsia="Times New Roman" w:hAnsi="Consolas" w:cs="Times New Roman"/>
-          <w:color w:val="D4D4D4"/>
-          <w:sz w:val="21"/>
-          <w:szCs w:val="21"/>
-        </w:rPr>
-        <w:t xml:space="preserve">  </w:t>
-      </w:r>
-      <w:r>
-        <w:rPr>
-          <w:rFonts w:ascii="Consolas" w:eastAsia="Times New Roman" w:hAnsi="Consolas" w:cs="Times New Roman"/>
-          <w:color w:val="CE9178"/>
-          <w:sz w:val="21"/>
-          <w:szCs w:val="21"/>
-        </w:rPr>
-        <w:t>"seed"</w:t>
-      </w:r>
-      <w:r>
-        <w:rPr>
-          <w:rFonts w:ascii="Consolas" w:eastAsia="Times New Roman" w:hAnsi="Consolas" w:cs="Times New Roman"/>
-          <w:color w:val="D4D4D4"/>
-          <w:sz w:val="21"/>
-          <w:szCs w:val="21"/>
-        </w:rPr>
-        <w:t xml:space="preserve">: </w:t>
-      </w:r>
-      <w:r>
-        <w:rPr>
-          <w:rFonts w:ascii="Consolas" w:eastAsia="Times New Roman" w:hAnsi="Consolas" w:cs="Times New Roman"/>
-          <w:color w:val="CE9178"/>
-          <w:sz w:val="21"/>
-          <w:szCs w:val="21"/>
-        </w:rPr>
-        <w:t>"consistency"</w:t>
-      </w:r>
-      <w:r>
-        <w:rPr>
-          <w:rFonts w:ascii="Consolas" w:eastAsia="Times New Roman" w:hAnsi="Consolas" w:cs="Times New Roman"/>
-          <w:color w:val="D4D4D4"/>
-          <w:sz w:val="21"/>
-          <w:szCs w:val="21"/>
-        </w:rPr>
-        <w:t>,</w:t>
-      </w:r>
-    </w:p>
-    <w:p>
-      <w:pPr>
-        <w:shd w:val="clear" w:color="auto" w:fill="1E1E1E"/>
-        <w:spacing w:after="0" w:line="285" w:lineRule="atLeast"/>
-        <w:rPr>
-          <w:rFonts w:ascii="Consolas" w:eastAsia="Times New Roman" w:hAnsi="Consolas" w:cs="Times New Roman"/>
-          <w:color w:val="D4D4D4"/>
-          <w:sz w:val="21"/>
-          <w:szCs w:val="21"/>
-        </w:rPr>
-      </w:pPr>
-      <w:r>
-        <w:rPr>
-          <w:rFonts w:ascii="Consolas" w:eastAsia="Times New Roman" w:hAnsi="Consolas" w:cs="Times New Roman"/>
-          <w:color w:val="D4D4D4"/>
-          <w:sz w:val="21"/>
-          <w:szCs w:val="21"/>
-        </w:rPr>
-        <w:t xml:space="preserve">  </w:t>
-      </w:r>
-      <w:r>
-        <w:rPr>
-          <w:rFonts w:ascii="Consolas" w:eastAsia="Times New Roman" w:hAnsi="Consolas" w:cs="Times New Roman"/>
-          <w:color w:val="CE9178"/>
-          <w:sz w:val="21"/>
-          <w:szCs w:val="21"/>
-        </w:rPr>
-        <w:t>"f"</w:t>
-      </w:r>
-      <w:r>
-        <w:rPr>
-          <w:rFonts w:ascii="Consolas" w:eastAsia="Times New Roman" w:hAnsi="Consolas" w:cs="Times New Roman"/>
-          <w:color w:val="D4D4D4"/>
-          <w:sz w:val="21"/>
-          <w:szCs w:val="21"/>
-        </w:rPr>
-        <w:t xml:space="preserve">: </w:t>
-      </w:r>
-      <w:r>
-        <w:rPr>
-          <w:rFonts w:ascii="Consolas" w:eastAsia="Times New Roman" w:hAnsi="Consolas" w:cs="Times New Roman"/>
-          <w:color w:val="B5CEA8"/>
-          <w:sz w:val="21"/>
-          <w:szCs w:val="21"/>
-        </w:rPr>
-        <w:t>1</w:t>
-      </w:r>
-      <w:r>
-        <w:rPr>
-          <w:rFonts w:ascii="Consolas" w:eastAsia="Times New Roman" w:hAnsi="Consolas" w:cs="Times New Roman"/>
-          <w:color w:val="D4D4D4"/>
-          <w:sz w:val="21"/>
-          <w:szCs w:val="21"/>
-        </w:rPr>
-        <w:t>,</w:t>
-      </w:r>
-    </w:p>
-    <w:p>
-      <w:pPr>
-        <w:shd w:val="clear" w:color="auto" w:fill="1E1E1E"/>
-        <w:spacing w:after="0" w:line="285" w:lineRule="atLeast"/>
-        <w:rPr>
-          <w:rFonts w:ascii="Consolas" w:eastAsia="Times New Roman" w:hAnsi="Consolas" w:cs="Times New Roman"/>
-          <w:color w:val="D4D4D4"/>
-          <w:sz w:val="21"/>
-          <w:szCs w:val="21"/>
-        </w:rPr>
-      </w:pPr>
-      <w:r>
-        <w:rPr>
-          <w:rFonts w:ascii="Consolas" w:eastAsia="Times New Roman" w:hAnsi="Consolas" w:cs="Times New Roman"/>
-          <w:color w:val="D4D4D4"/>
-          <w:sz w:val="21"/>
-          <w:szCs w:val="21"/>
-        </w:rPr>
-        <w:t xml:space="preserve">  </w:t>
-      </w:r>
-      <w:r>
-        <w:rPr>
-          <w:rFonts w:ascii="Consolas" w:eastAsia="Times New Roman" w:hAnsi="Consolas" w:cs="Times New Roman"/>
-          <w:color w:val="CE9178"/>
-          <w:sz w:val="21"/>
-          <w:szCs w:val="21"/>
-        </w:rPr>
-        <w:t>"timeout</w:t>
-      </w:r>
-      <w:proofErr w:type="gramStart"/>
-      <w:r>
-        <w:rPr>
-          <w:rFonts w:ascii="Consolas" w:eastAsia="Times New Roman" w:hAnsi="Consolas" w:cs="Times New Roman"/>
-          <w:color w:val="CE9178"/>
-          <w:sz w:val="21"/>
-          <w:szCs w:val="21"/>
-        </w:rPr>
-        <w:t>"</w:t>
-      </w:r>
-      <w:r>
-        <w:rPr>
-          <w:rFonts w:ascii="Consolas" w:eastAsia="Times New Roman" w:hAnsi="Consolas" w:cs="Times New Roman"/>
-          <w:color w:val="D4D4D4"/>
-          <w:sz w:val="21"/>
-          <w:szCs w:val="21"/>
-        </w:rPr>
-        <w:t xml:space="preserve"> :</w:t>
-      </w:r>
-      <w:proofErr w:type="gramEnd"/>
-      <w:r>
-        <w:rPr>
-          <w:rFonts w:ascii="Consolas" w:eastAsia="Times New Roman" w:hAnsi="Consolas" w:cs="Times New Roman"/>
-          <w:color w:val="D4D4D4"/>
-          <w:sz w:val="21"/>
-          <w:szCs w:val="21"/>
-        </w:rPr>
-        <w:t xml:space="preserve"> </w:t>
-      </w:r>
-      <w:r>
-        <w:rPr>
-          <w:rFonts w:ascii="Consolas" w:eastAsia="Times New Roman" w:hAnsi="Consolas" w:cs="Times New Roman"/>
-          <w:color w:val="B5CEA8"/>
-          <w:sz w:val="21"/>
-          <w:szCs w:val="21"/>
-        </w:rPr>
-        <w:t>1</w:t>
-      </w:r>
-      <w:r>
-        <w:rPr>
-          <w:rFonts w:ascii="Consolas" w:eastAsia="Times New Roman" w:hAnsi="Consolas" w:cs="Times New Roman"/>
-          <w:color w:val="D4D4D4"/>
-          <w:sz w:val="21"/>
-          <w:szCs w:val="21"/>
-        </w:rPr>
-        <w:t>,</w:t>
-      </w:r>
-    </w:p>
-    <w:p>
-      <w:pPr>
-        <w:shd w:val="clear" w:color="auto" w:fill="1E1E1E"/>
-        <w:spacing w:after="0" w:line="285" w:lineRule="atLeast"/>
-        <w:rPr>
-          <w:rFonts w:ascii="Consolas" w:eastAsia="Times New Roman" w:hAnsi="Consolas" w:cs="Times New Roman"/>
-          <w:color w:val="D4D4D4"/>
-          <w:sz w:val="21"/>
-          <w:szCs w:val="21"/>
-        </w:rPr>
-      </w:pPr>
-      <w:r>
-        <w:rPr>
-          <w:rFonts w:ascii="Consolas" w:eastAsia="Times New Roman" w:hAnsi="Consolas" w:cs="Times New Roman"/>
-          <w:color w:val="D4D4D4"/>
-          <w:sz w:val="21"/>
-          <w:szCs w:val="21"/>
-        </w:rPr>
-        <w:t xml:space="preserve">  </w:t>
-      </w:r>
-      <w:r>
-        <w:rPr>
-          <w:rFonts w:ascii="Consolas" w:eastAsia="Times New Roman" w:hAnsi="Consolas" w:cs="Times New Roman"/>
-          <w:color w:val="CE9178"/>
-          <w:sz w:val="21"/>
-          <w:szCs w:val="21"/>
-        </w:rPr>
-        <w:t>"nReplicas"</w:t>
-      </w:r>
-      <w:r>
-        <w:rPr>
-          <w:rFonts w:ascii="Consolas" w:eastAsia="Times New Roman" w:hAnsi="Consolas" w:cs="Times New Roman"/>
-          <w:color w:val="D4D4D4"/>
-          <w:sz w:val="21"/>
-          <w:szCs w:val="21"/>
-        </w:rPr>
-        <w:t>:</w:t>
-      </w:r>
-      <w:r>
-        <w:rPr>
-          <w:rFonts w:ascii="Consolas" w:eastAsia="Times New Roman" w:hAnsi="Consolas" w:cs="Times New Roman"/>
-          <w:color w:val="B5CEA8"/>
-          <w:sz w:val="21"/>
-          <w:szCs w:val="21"/>
-        </w:rPr>
-        <w:t>4</w:t>
-      </w:r>
-      <w:r>
-        <w:rPr>
-          <w:rFonts w:ascii="Consolas" w:eastAsia="Times New Roman" w:hAnsi="Consolas" w:cs="Times New Roman"/>
-          <w:color w:val="D4D4D4"/>
-          <w:sz w:val="21"/>
-          <w:szCs w:val="21"/>
-        </w:rPr>
-        <w:t>,</w:t>
-      </w:r>
-    </w:p>
-    <w:p>
-      <w:pPr>
-        <w:shd w:val="clear" w:color="auto" w:fill="1E1E1E"/>
-        <w:spacing w:after="0" w:line="285" w:lineRule="atLeast"/>
-        <w:rPr>
-          <w:rFonts w:ascii="Consolas" w:eastAsia="Times New Roman" w:hAnsi="Consolas" w:cs="Times New Roman"/>
-          <w:color w:val="D4D4D4"/>
-          <w:sz w:val="21"/>
-          <w:szCs w:val="21"/>
-        </w:rPr>
-      </w:pPr>
-      <w:r>
-        <w:rPr>
-          <w:rFonts w:ascii="Consolas" w:eastAsia="Times New Roman" w:hAnsi="Consolas" w:cs="Times New Roman"/>
-          <w:color w:val="D4D4D4"/>
-          <w:sz w:val="21"/>
-          <w:szCs w:val="21"/>
-        </w:rPr>
-        <w:t xml:space="preserve">  </w:t>
-      </w:r>
-      <w:r>
-        <w:rPr>
-          <w:rFonts w:ascii="Consolas" w:eastAsia="Times New Roman" w:hAnsi="Consolas" w:cs="Times New Roman"/>
-          <w:color w:val="CE9178"/>
-          <w:sz w:val="21"/>
-          <w:szCs w:val="21"/>
-        </w:rPr>
-        <w:t>"</w:t>
-      </w:r>
-      <w:proofErr w:type="spellStart"/>
-      <w:r>
-        <w:rPr>
-          <w:rFonts w:ascii="Consolas" w:eastAsia="Times New Roman" w:hAnsi="Consolas" w:cs="Times New Roman"/>
-          <w:color w:val="CE9178"/>
-          <w:sz w:val="21"/>
-          <w:szCs w:val="21"/>
-        </w:rPr>
-        <w:t>nClients</w:t>
-      </w:r>
-      <w:proofErr w:type="spellEnd"/>
-      <w:r>
-        <w:rPr>
-          <w:rFonts w:ascii="Consolas" w:eastAsia="Times New Roman" w:hAnsi="Consolas" w:cs="Times New Roman"/>
-          <w:color w:val="CE9178"/>
-          <w:sz w:val="21"/>
-          <w:szCs w:val="21"/>
-        </w:rPr>
-        <w:t>"</w:t>
-      </w:r>
-      <w:r>
-        <w:rPr>
-          <w:rFonts w:ascii="Consolas" w:eastAsia="Times New Roman" w:hAnsi="Consolas" w:cs="Times New Roman"/>
-          <w:color w:val="D4D4D4"/>
-          <w:sz w:val="21"/>
-          <w:szCs w:val="21"/>
-        </w:rPr>
-        <w:t xml:space="preserve">: </w:t>
-      </w:r>
-      <w:r>
-        <w:rPr>
-          <w:rFonts w:ascii="Consolas" w:eastAsia="Times New Roman" w:hAnsi="Consolas" w:cs="Times New Roman"/>
-          <w:color w:val="B5CEA8"/>
-          <w:sz w:val="21"/>
-          <w:szCs w:val="21"/>
-        </w:rPr>
-        <w:t>4</w:t>
-      </w:r>
-    </w:p>
-    <w:p>
-      <w:pPr>
-        <w:shd w:val="clear" w:color="auto" w:fill="1E1E1E"/>
-        <w:spacing w:after="0" w:line="285" w:lineRule="atLeast"/>
-        <w:rPr>
-          <w:rFonts w:ascii="Consolas" w:eastAsia="Times New Roman" w:hAnsi="Consolas" w:cs="Times New Roman"/>
-          <w:color w:val="D4D4D4"/>
-          <w:sz w:val="21"/>
-          <w:szCs w:val="21"/>
-        </w:rPr>
-      </w:pPr>
-      <w:r>
-        <w:rPr>
-          <w:rFonts w:ascii="Consolas" w:eastAsia="Times New Roman" w:hAnsi="Consolas" w:cs="Times New Roman"/>
-          <w:color w:val="D4D4D4"/>
-          <w:sz w:val="21"/>
-          <w:szCs w:val="21"/>
-        </w:rPr>
-        <w:t>}</w:t>
-      </w:r>
     </w:p>
     <w:p>
       <w:pPr>
         <w:tabs>
           <w:tab w:val="left" w:pos="3615"/>
         </w:tabs>
+      </w:pPr>
+      <w:r>
+        <w:t>The following commands can be used to run the specific test cases</w:t>
+      </w:r>
+      <w:r>
+        <w:t>:</w:t>
+      </w:r>
+    </w:p>
+    <w:p>
+      <w:pPr>
+        <w:tabs>
+          <w:tab w:val="left" w:pos="3615"/>
+        </w:tabs>
         <w:rPr>
           <w:b/>
           <w:bCs/>
           <w:u w:val="single"/>
         </w:rPr>
       </w:pPr>
+      <w:r>
+        <w:rPr>
+          <w:b/>
+          <w:bCs/>
+          <w:u w:val="single"/>
+        </w:rPr>
+        <w:t>C</w:t>
+      </w:r>
+      <w:r>
+        <w:rPr>
+          <w:b/>
+          <w:bCs/>
+          <w:u w:val="single"/>
+        </w:rPr>
+        <w:t>ONFIGURATION FILE</w:t>
+      </w:r>
+    </w:p>
+    <w:p>
+      <w:pPr>
+        <w:shd w:val="clear" w:color="auto" w:fill="1E1E1E"/>
+        <w:spacing w:after="0" w:line="285" w:lineRule="atLeast"/>
+        <w:rPr>
+          <w:rFonts w:ascii="Consolas" w:eastAsia="Times New Roman" w:hAnsi="Consolas" w:cs="Times New Roman"/>
+          <w:color w:val="D4D4D4"/>
+          <w:sz w:val="21"/>
+          <w:szCs w:val="21"/>
+        </w:rPr>
+      </w:pPr>
+      <w:r>
+        <w:rPr>
+          <w:rFonts w:ascii="Consolas" w:eastAsia="Times New Roman" w:hAnsi="Consolas" w:cs="Times New Roman"/>
+          <w:color w:val="D4D4D4"/>
+          <w:sz w:val="21"/>
+          <w:szCs w:val="21"/>
+        </w:rPr>
+        <w:t>configurations =  {</w:t>
+      </w:r>
+    </w:p>
+    <w:p>
+      <w:pPr>
+        <w:shd w:val="clear" w:color="auto" w:fill="1E1E1E"/>
+        <w:spacing w:after="0" w:line="285" w:lineRule="atLeast"/>
+        <w:rPr>
+          <w:rFonts w:ascii="Consolas" w:eastAsia="Times New Roman" w:hAnsi="Consolas" w:cs="Times New Roman"/>
+          <w:color w:val="D4D4D4"/>
+          <w:sz w:val="21"/>
+          <w:szCs w:val="21"/>
+        </w:rPr>
+      </w:pPr>
+      <w:r>
+        <w:rPr>
+          <w:rFonts w:ascii="Consolas" w:eastAsia="Times New Roman" w:hAnsi="Consolas" w:cs="Times New Roman"/>
+          <w:color w:val="D4D4D4"/>
+          <w:sz w:val="21"/>
+          <w:szCs w:val="21"/>
+        </w:rPr>
+        <w:t xml:space="preserve">  </w:t>
+      </w:r>
+      <w:r>
+        <w:rPr>
+          <w:rFonts w:ascii="Consolas" w:eastAsia="Times New Roman" w:hAnsi="Consolas" w:cs="Times New Roman"/>
+          <w:color w:val="CE9178"/>
+          <w:sz w:val="21"/>
+          <w:szCs w:val="21"/>
+        </w:rPr>
+        <w:t>"</w:t>
+      </w:r>
+      <w:proofErr w:type="spellStart"/>
+      <w:r>
+        <w:rPr>
+          <w:rFonts w:ascii="Consolas" w:eastAsia="Times New Roman" w:hAnsi="Consolas" w:cs="Times New Roman"/>
+          <w:color w:val="CE9178"/>
+          <w:sz w:val="21"/>
+          <w:szCs w:val="21"/>
+        </w:rPr>
+        <w:t>window_size</w:t>
+      </w:r>
+      <w:proofErr w:type="spellEnd"/>
+      <w:r>
+        <w:rPr>
+          <w:rFonts w:ascii="Consolas" w:eastAsia="Times New Roman" w:hAnsi="Consolas" w:cs="Times New Roman"/>
+          <w:color w:val="CE9178"/>
+          <w:sz w:val="21"/>
+          <w:szCs w:val="21"/>
+        </w:rPr>
+        <w:t>"</w:t>
+      </w:r>
+      <w:r>
+        <w:rPr>
+          <w:rFonts w:ascii="Consolas" w:eastAsia="Times New Roman" w:hAnsi="Consolas" w:cs="Times New Roman"/>
+          <w:color w:val="D4D4D4"/>
+          <w:sz w:val="21"/>
+          <w:szCs w:val="21"/>
+        </w:rPr>
+        <w:t xml:space="preserve">: </w:t>
+      </w:r>
+      <w:r>
+        <w:rPr>
+          <w:rFonts w:ascii="Consolas" w:eastAsia="Times New Roman" w:hAnsi="Consolas" w:cs="Times New Roman"/>
+          <w:color w:val="B5CEA8"/>
+          <w:sz w:val="21"/>
+          <w:szCs w:val="21"/>
+        </w:rPr>
+        <w:t>1</w:t>
+      </w:r>
+      <w:r>
+        <w:rPr>
+          <w:rFonts w:ascii="Consolas" w:eastAsia="Times New Roman" w:hAnsi="Consolas" w:cs="Times New Roman"/>
+          <w:color w:val="D4D4D4"/>
+          <w:sz w:val="21"/>
+          <w:szCs w:val="21"/>
+        </w:rPr>
+        <w:t>,</w:t>
+      </w:r>
+    </w:p>
+    <w:p>
+      <w:pPr>
+        <w:shd w:val="clear" w:color="auto" w:fill="1E1E1E"/>
+        <w:spacing w:after="0" w:line="285" w:lineRule="atLeast"/>
+        <w:rPr>
+          <w:rFonts w:ascii="Consolas" w:eastAsia="Times New Roman" w:hAnsi="Consolas" w:cs="Times New Roman"/>
+          <w:color w:val="D4D4D4"/>
+          <w:sz w:val="21"/>
+          <w:szCs w:val="21"/>
+        </w:rPr>
+      </w:pPr>
+      <w:r>
+        <w:rPr>
+          <w:rFonts w:ascii="Consolas" w:eastAsia="Times New Roman" w:hAnsi="Consolas" w:cs="Times New Roman"/>
+          <w:color w:val="D4D4D4"/>
+          <w:sz w:val="21"/>
+          <w:szCs w:val="21"/>
+        </w:rPr>
+        <w:t xml:space="preserve">  </w:t>
+      </w:r>
+      <w:r>
+        <w:rPr>
+          <w:rFonts w:ascii="Consolas" w:eastAsia="Times New Roman" w:hAnsi="Consolas" w:cs="Times New Roman"/>
+          <w:color w:val="CE9178"/>
+          <w:sz w:val="21"/>
+          <w:szCs w:val="21"/>
+        </w:rPr>
+        <w:t>"</w:t>
+      </w:r>
+      <w:proofErr w:type="spellStart"/>
+      <w:r>
+        <w:rPr>
+          <w:rFonts w:ascii="Consolas" w:eastAsia="Times New Roman" w:hAnsi="Consolas" w:cs="Times New Roman"/>
+          <w:color w:val="CE9178"/>
+          <w:sz w:val="21"/>
+          <w:szCs w:val="21"/>
+        </w:rPr>
+        <w:t>exclude_size</w:t>
+      </w:r>
+      <w:proofErr w:type="spellEnd"/>
+      <w:r>
+        <w:rPr>
+          <w:rFonts w:ascii="Consolas" w:eastAsia="Times New Roman" w:hAnsi="Consolas" w:cs="Times New Roman"/>
+          <w:color w:val="CE9178"/>
+          <w:sz w:val="21"/>
+          <w:szCs w:val="21"/>
+        </w:rPr>
+        <w:t>"</w:t>
+      </w:r>
+      <w:r>
+        <w:rPr>
+          <w:rFonts w:ascii="Consolas" w:eastAsia="Times New Roman" w:hAnsi="Consolas" w:cs="Times New Roman"/>
+          <w:color w:val="D4D4D4"/>
+          <w:sz w:val="21"/>
+          <w:szCs w:val="21"/>
+        </w:rPr>
+        <w:t xml:space="preserve">: </w:t>
+      </w:r>
+      <w:r>
+        <w:rPr>
+          <w:rFonts w:ascii="Consolas" w:eastAsia="Times New Roman" w:hAnsi="Consolas" w:cs="Times New Roman"/>
+          <w:color w:val="B5CEA8"/>
+          <w:sz w:val="21"/>
+          <w:szCs w:val="21"/>
+        </w:rPr>
+        <w:t>1</w:t>
+      </w:r>
+      <w:r>
+        <w:rPr>
+          <w:rFonts w:ascii="Consolas" w:eastAsia="Times New Roman" w:hAnsi="Consolas" w:cs="Times New Roman"/>
+          <w:color w:val="D4D4D4"/>
+          <w:sz w:val="21"/>
+          <w:szCs w:val="21"/>
+        </w:rPr>
+        <w:t>,</w:t>
+      </w:r>
+    </w:p>
+    <w:p>
+      <w:pPr>
+        <w:shd w:val="clear" w:color="auto" w:fill="1E1E1E"/>
+        <w:spacing w:after="0" w:line="285" w:lineRule="atLeast"/>
+        <w:rPr>
+          <w:rFonts w:ascii="Consolas" w:eastAsia="Times New Roman" w:hAnsi="Consolas" w:cs="Times New Roman"/>
+          <w:color w:val="D4D4D4"/>
+          <w:sz w:val="21"/>
+          <w:szCs w:val="21"/>
+        </w:rPr>
+      </w:pPr>
+      <w:r>
+        <w:rPr>
+          <w:rFonts w:ascii="Consolas" w:eastAsia="Times New Roman" w:hAnsi="Consolas" w:cs="Times New Roman"/>
+          <w:color w:val="D4D4D4"/>
+          <w:sz w:val="21"/>
+          <w:szCs w:val="21"/>
+        </w:rPr>
+        <w:t xml:space="preserve">  </w:t>
+      </w:r>
+      <w:r>
+        <w:rPr>
+          <w:rFonts w:ascii="Consolas" w:eastAsia="Times New Roman" w:hAnsi="Consolas" w:cs="Times New Roman"/>
+          <w:color w:val="CE9178"/>
+          <w:sz w:val="21"/>
+          <w:szCs w:val="21"/>
+        </w:rPr>
+        <w:t>"seed"</w:t>
+      </w:r>
+      <w:r>
+        <w:rPr>
+          <w:rFonts w:ascii="Consolas" w:eastAsia="Times New Roman" w:hAnsi="Consolas" w:cs="Times New Roman"/>
+          <w:color w:val="D4D4D4"/>
+          <w:sz w:val="21"/>
+          <w:szCs w:val="21"/>
+        </w:rPr>
+        <w:t xml:space="preserve">: </w:t>
+      </w:r>
+      <w:r>
+        <w:rPr>
+          <w:rFonts w:ascii="Consolas" w:eastAsia="Times New Roman" w:hAnsi="Consolas" w:cs="Times New Roman"/>
+          <w:color w:val="CE9178"/>
+          <w:sz w:val="21"/>
+          <w:szCs w:val="21"/>
+        </w:rPr>
+        <w:t>"consistency"</w:t>
+      </w:r>
+      <w:r>
+        <w:rPr>
+          <w:rFonts w:ascii="Consolas" w:eastAsia="Times New Roman" w:hAnsi="Consolas" w:cs="Times New Roman"/>
+          <w:color w:val="D4D4D4"/>
+          <w:sz w:val="21"/>
+          <w:szCs w:val="21"/>
+        </w:rPr>
+        <w:t>,</w:t>
+      </w:r>
+    </w:p>
+    <w:p>
+      <w:pPr>
+        <w:shd w:val="clear" w:color="auto" w:fill="1E1E1E"/>
+        <w:spacing w:after="0" w:line="285" w:lineRule="atLeast"/>
+        <w:rPr>
+          <w:rFonts w:ascii="Consolas" w:eastAsia="Times New Roman" w:hAnsi="Consolas" w:cs="Times New Roman"/>
+          <w:color w:val="D4D4D4"/>
+          <w:sz w:val="21"/>
+          <w:szCs w:val="21"/>
+        </w:rPr>
+      </w:pPr>
+      <w:r>
+        <w:rPr>
+          <w:rFonts w:ascii="Consolas" w:eastAsia="Times New Roman" w:hAnsi="Consolas" w:cs="Times New Roman"/>
+          <w:color w:val="D4D4D4"/>
+          <w:sz w:val="21"/>
+          <w:szCs w:val="21"/>
+        </w:rPr>
+        <w:t xml:space="preserve">  </w:t>
+      </w:r>
+      <w:r>
+        <w:rPr>
+          <w:rFonts w:ascii="Consolas" w:eastAsia="Times New Roman" w:hAnsi="Consolas" w:cs="Times New Roman"/>
+          <w:color w:val="CE9178"/>
+          <w:sz w:val="21"/>
+          <w:szCs w:val="21"/>
+        </w:rPr>
+        <w:t>"f"</w:t>
+      </w:r>
+      <w:r>
+        <w:rPr>
+          <w:rFonts w:ascii="Consolas" w:eastAsia="Times New Roman" w:hAnsi="Consolas" w:cs="Times New Roman"/>
+          <w:color w:val="D4D4D4"/>
+          <w:sz w:val="21"/>
+          <w:szCs w:val="21"/>
+        </w:rPr>
+        <w:t xml:space="preserve">: </w:t>
+      </w:r>
+      <w:r>
+        <w:rPr>
+          <w:rFonts w:ascii="Consolas" w:eastAsia="Times New Roman" w:hAnsi="Consolas" w:cs="Times New Roman"/>
+          <w:color w:val="B5CEA8"/>
+          <w:sz w:val="21"/>
+          <w:szCs w:val="21"/>
+        </w:rPr>
+        <w:t>1</w:t>
+      </w:r>
+      <w:r>
+        <w:rPr>
+          <w:rFonts w:ascii="Consolas" w:eastAsia="Times New Roman" w:hAnsi="Consolas" w:cs="Times New Roman"/>
+          <w:color w:val="D4D4D4"/>
+          <w:sz w:val="21"/>
+          <w:szCs w:val="21"/>
+        </w:rPr>
+        <w:t>,</w:t>
+      </w:r>
+    </w:p>
+    <w:p>
+      <w:pPr>
+        <w:shd w:val="clear" w:color="auto" w:fill="1E1E1E"/>
+        <w:spacing w:after="0" w:line="285" w:lineRule="atLeast"/>
+        <w:rPr>
+          <w:rFonts w:ascii="Consolas" w:eastAsia="Times New Roman" w:hAnsi="Consolas" w:cs="Times New Roman"/>
+          <w:color w:val="D4D4D4"/>
+          <w:sz w:val="21"/>
+          <w:szCs w:val="21"/>
+        </w:rPr>
+      </w:pPr>
+      <w:r>
+        <w:rPr>
+          <w:rFonts w:ascii="Consolas" w:eastAsia="Times New Roman" w:hAnsi="Consolas" w:cs="Times New Roman"/>
+          <w:color w:val="D4D4D4"/>
+          <w:sz w:val="21"/>
+          <w:szCs w:val="21"/>
+        </w:rPr>
+        <w:t xml:space="preserve">  </w:t>
+      </w:r>
+      <w:r>
+        <w:rPr>
+          <w:rFonts w:ascii="Consolas" w:eastAsia="Times New Roman" w:hAnsi="Consolas" w:cs="Times New Roman"/>
+          <w:color w:val="CE9178"/>
+          <w:sz w:val="21"/>
+          <w:szCs w:val="21"/>
+        </w:rPr>
+        <w:t>"timeout"</w:t>
+      </w:r>
+      <w:r>
+        <w:rPr>
+          <w:rFonts w:ascii="Consolas" w:eastAsia="Times New Roman" w:hAnsi="Consolas" w:cs="Times New Roman"/>
+          <w:color w:val="D4D4D4"/>
+          <w:sz w:val="21"/>
+          <w:szCs w:val="21"/>
+        </w:rPr>
+        <w:t xml:space="preserve"> : </w:t>
+      </w:r>
+      <w:r>
+        <w:rPr>
+          <w:rFonts w:ascii="Consolas" w:eastAsia="Times New Roman" w:hAnsi="Consolas" w:cs="Times New Roman"/>
+          <w:color w:val="B5CEA8"/>
+          <w:sz w:val="21"/>
+          <w:szCs w:val="21"/>
+        </w:rPr>
+        <w:t>1</w:t>
+      </w:r>
+      <w:r>
+        <w:rPr>
+          <w:rFonts w:ascii="Consolas" w:eastAsia="Times New Roman" w:hAnsi="Consolas" w:cs="Times New Roman"/>
+          <w:color w:val="D4D4D4"/>
+          <w:sz w:val="21"/>
+          <w:szCs w:val="21"/>
+        </w:rPr>
+        <w:t>,</w:t>
+      </w:r>
+    </w:p>
+    <w:p>
+      <w:pPr>
+        <w:shd w:val="clear" w:color="auto" w:fill="1E1E1E"/>
+        <w:spacing w:after="0" w:line="285" w:lineRule="atLeast"/>
+        <w:rPr>
+          <w:rFonts w:ascii="Consolas" w:eastAsia="Times New Roman" w:hAnsi="Consolas" w:cs="Times New Roman"/>
+          <w:color w:val="D4D4D4"/>
+          <w:sz w:val="21"/>
+          <w:szCs w:val="21"/>
+        </w:rPr>
+      </w:pPr>
+      <w:r>
+        <w:rPr>
+          <w:rFonts w:ascii="Consolas" w:eastAsia="Times New Roman" w:hAnsi="Consolas" w:cs="Times New Roman"/>
+          <w:color w:val="D4D4D4"/>
+          <w:sz w:val="21"/>
+          <w:szCs w:val="21"/>
+        </w:rPr>
+        <w:t xml:space="preserve">  </w:t>
+      </w:r>
+      <w:r>
+        <w:rPr>
+          <w:rFonts w:ascii="Consolas" w:eastAsia="Times New Roman" w:hAnsi="Consolas" w:cs="Times New Roman"/>
+          <w:color w:val="CE9178"/>
+          <w:sz w:val="21"/>
+          <w:szCs w:val="21"/>
+        </w:rPr>
+        <w:t>"nReplicas"</w:t>
+      </w:r>
+      <w:r>
+        <w:rPr>
+          <w:rFonts w:ascii="Consolas" w:eastAsia="Times New Roman" w:hAnsi="Consolas" w:cs="Times New Roman"/>
+          <w:color w:val="D4D4D4"/>
+          <w:sz w:val="21"/>
+          <w:szCs w:val="21"/>
+        </w:rPr>
+        <w:t>:</w:t>
+      </w:r>
+      <w:r>
+        <w:rPr>
+          <w:rFonts w:ascii="Consolas" w:eastAsia="Times New Roman" w:hAnsi="Consolas" w:cs="Times New Roman"/>
+          <w:color w:val="B5CEA8"/>
+          <w:sz w:val="21"/>
+          <w:szCs w:val="21"/>
+        </w:rPr>
+        <w:t>4</w:t>
+      </w:r>
+      <w:r>
+        <w:rPr>
+          <w:rFonts w:ascii="Consolas" w:eastAsia="Times New Roman" w:hAnsi="Consolas" w:cs="Times New Roman"/>
+          <w:color w:val="D4D4D4"/>
+          <w:sz w:val="21"/>
+          <w:szCs w:val="21"/>
+        </w:rPr>
+        <w:t>,</w:t>
+      </w:r>
+    </w:p>
+    <w:p>
+      <w:pPr>
+        <w:shd w:val="clear" w:color="auto" w:fill="1E1E1E"/>
+        <w:spacing w:after="0" w:line="285" w:lineRule="atLeast"/>
+        <w:rPr>
+          <w:rFonts w:ascii="Consolas" w:eastAsia="Times New Roman" w:hAnsi="Consolas" w:cs="Times New Roman"/>
+          <w:color w:val="D4D4D4"/>
+          <w:sz w:val="21"/>
+          <w:szCs w:val="21"/>
+        </w:rPr>
+      </w:pPr>
+      <w:r>
+        <w:rPr>
+          <w:rFonts w:ascii="Consolas" w:eastAsia="Times New Roman" w:hAnsi="Consolas" w:cs="Times New Roman"/>
+          <w:color w:val="D4D4D4"/>
+          <w:sz w:val="21"/>
+          <w:szCs w:val="21"/>
+        </w:rPr>
+        <w:t xml:space="preserve">  </w:t>
+      </w:r>
+      <w:r>
+        <w:rPr>
+          <w:rFonts w:ascii="Consolas" w:eastAsia="Times New Roman" w:hAnsi="Consolas" w:cs="Times New Roman"/>
+          <w:color w:val="CE9178"/>
+          <w:sz w:val="21"/>
+          <w:szCs w:val="21"/>
+        </w:rPr>
+        <w:t>"</w:t>
+      </w:r>
+      <w:proofErr w:type="spellStart"/>
+      <w:r>
+        <w:rPr>
+          <w:rFonts w:ascii="Consolas" w:eastAsia="Times New Roman" w:hAnsi="Consolas" w:cs="Times New Roman"/>
+          <w:color w:val="CE9178"/>
+          <w:sz w:val="21"/>
+          <w:szCs w:val="21"/>
+        </w:rPr>
+        <w:t>nClients</w:t>
+      </w:r>
+      <w:proofErr w:type="spellEnd"/>
+      <w:r>
+        <w:rPr>
+          <w:rFonts w:ascii="Consolas" w:eastAsia="Times New Roman" w:hAnsi="Consolas" w:cs="Times New Roman"/>
+          <w:color w:val="CE9178"/>
+          <w:sz w:val="21"/>
+          <w:szCs w:val="21"/>
+        </w:rPr>
+        <w:t>"</w:t>
+      </w:r>
+      <w:r>
+        <w:rPr>
+          <w:rFonts w:ascii="Consolas" w:eastAsia="Times New Roman" w:hAnsi="Consolas" w:cs="Times New Roman"/>
+          <w:color w:val="D4D4D4"/>
+          <w:sz w:val="21"/>
+          <w:szCs w:val="21"/>
+        </w:rPr>
+        <w:t xml:space="preserve">: </w:t>
+      </w:r>
+      <w:r>
+        <w:rPr>
+          <w:rFonts w:ascii="Consolas" w:eastAsia="Times New Roman" w:hAnsi="Consolas" w:cs="Times New Roman"/>
+          <w:color w:val="B5CEA8"/>
+          <w:sz w:val="21"/>
+          <w:szCs w:val="21"/>
+        </w:rPr>
+        <w:t>4</w:t>
+      </w:r>
+    </w:p>
+    <w:p>
+      <w:pPr>
+        <w:shd w:val="clear" w:color="auto" w:fill="1E1E1E"/>
+        <w:spacing w:after="0" w:line="285" w:lineRule="atLeast"/>
+        <w:rPr>
+          <w:rFonts w:ascii="Consolas" w:eastAsia="Times New Roman" w:hAnsi="Consolas" w:cs="Times New Roman"/>
+          <w:color w:val="D4D4D4"/>
+          <w:sz w:val="21"/>
+          <w:szCs w:val="21"/>
+        </w:rPr>
+      </w:pPr>
+      <w:r>
+        <w:rPr>
+          <w:rFonts w:ascii="Consolas" w:eastAsia="Times New Roman" w:hAnsi="Consolas" w:cs="Times New Roman"/>
+          <w:color w:val="D4D4D4"/>
+          <w:sz w:val="21"/>
+          <w:szCs w:val="21"/>
+        </w:rPr>
+        <w:t>}</w:t>
+      </w:r>
+    </w:p>
+    <w:p>
+      <w:pPr>
+        <w:tabs>
+          <w:tab w:val="left" w:pos="3615"/>
+        </w:tabs>
+        <w:rPr>
+          <w:b/>
+          <w:bCs/>
+          <w:u w:val="single"/>
+        </w:rPr>
+      </w:pPr>
     </w:p>
     <w:p>
       <w:r>
@@ -811,12 +797,10 @@
         <w:t xml:space="preserve">configured in the separate </w:t>
       </w:r>
       <w:proofErr w:type="spellStart"/>
-      <w:proofErr w:type="gramStart"/>
       <w:r>
         <w:t>config.da</w:t>
       </w:r>
       <w:proofErr w:type="spellEnd"/>
-      <w:proofErr w:type="gramEnd"/>
       <w:r>
         <w:t xml:space="preserve"> file and it is imported in the </w:t>
       </w:r>
@@ -830,13 +814,8 @@
       </w:r>
     </w:p>
     <w:p>
-      <w:proofErr w:type="gramStart"/>
-      <w:r>
-        <w:t>Parameters</w:t>
-      </w:r>
-      <w:proofErr w:type="gramEnd"/>
-      <w:r>
-        <w:t xml:space="preserve"> </w:t>
+      <w:r>
+        <w:t xml:space="preserve">Parameters </w:t>
       </w:r>
       <w:proofErr w:type="spellStart"/>
       <w:r>

</xml_diff>